<commit_message>
added correction for Vuong
</commit_message>
<xml_diff>
--- a/paper/The final last comments on output and language.docx
+++ b/paper/The final last comments on output and language.docx
@@ -191,854 +191,1806 @@
       </w:r>
     </w:p>
     <w:p>
-      <w:pPr>
-        <w:rPr>
-          <w:b/>
-          <w:lang w:val="ru-RU"/>
-        </w:rPr>
-      </w:pPr>
-      <w:r>
-        <w:rPr>
-          <w:b/>
-          <w:lang w:val="ru-RU"/>
-        </w:rPr>
-        <w:t>2</w:t>
-      </w:r>
-      <w:r>
-        <w:rPr>
-          <w:b/>
-          <w:lang w:val="ru-RU"/>
-        </w:rPr>
-        <w:t xml:space="preserve">) </w:t>
-      </w:r>
-    </w:p>
-    <w:p>
-      <w:pPr>
-        <w:rPr>
-          <w:lang w:val="ru-RU"/>
-        </w:rPr>
-      </w:pPr>
-      <w:r>
-        <w:rPr>
-          <w:lang w:val="ru-RU"/>
-        </w:rPr>
-        <w:t>Для всех моделей после фразы</w:t>
-      </w:r>
-    </w:p>
-    <w:p>
-      <w:pPr>
-        <w:rPr>
-          <w:lang w:val="ru-RU"/>
-        </w:rPr>
-      </w:pPr>
-      <w:r>
-        <w:rPr>
-          <w:lang w:val="ru-RU"/>
-        </w:rPr>
-        <w:t xml:space="preserve">  </w:t>
-      </w:r>
-      <w:proofErr w:type="spellStart"/>
-      <w:r>
-        <w:rPr>
-          <w:lang w:val="ru-RU"/>
-        </w:rPr>
-        <w:t>Estimation</w:t>
-      </w:r>
-      <w:proofErr w:type="spellEnd"/>
-      <w:r>
-        <w:rPr>
-          <w:lang w:val="ru-RU"/>
-        </w:rPr>
-        <w:t xml:space="preserve"> </w:t>
-      </w:r>
-      <w:proofErr w:type="spellStart"/>
-      <w:r>
-        <w:rPr>
-          <w:lang w:val="ru-RU"/>
-        </w:rPr>
-        <w:t>completed</w:t>
-      </w:r>
-      <w:proofErr w:type="spellEnd"/>
-    </w:p>
-    <w:p>
-      <w:pPr>
-        <w:rPr>
-          <w:b/>
-          <w:lang w:val="ru-RU"/>
-        </w:rPr>
-      </w:pPr>
-      <w:r>
-        <w:rPr>
-          <w:b/>
-          <w:lang w:val="ru-RU"/>
-        </w:rPr>
-        <w:t xml:space="preserve">Добавьте </w:t>
-      </w:r>
-      <w:r>
-        <w:rPr>
-          <w:b/>
-          <w:lang w:val="ru-RU"/>
-        </w:rPr>
-        <w:t>п</w:t>
-      </w:r>
-      <w:r>
-        <w:rPr>
-          <w:b/>
-          <w:lang w:val="ru-RU"/>
-        </w:rPr>
-        <w:t>устую строчку</w:t>
-      </w:r>
-    </w:p>
-    <w:p>
-      <w:pPr>
-        <w:rPr>
-          <w:b/>
-          <w:lang w:val="ru-RU"/>
-        </w:rPr>
-      </w:pPr>
-      <w:r>
-        <w:rPr>
-          <w:b/>
-          <w:lang w:val="ru-RU"/>
-        </w:rPr>
-        <w:t xml:space="preserve">3) </w:t>
-      </w:r>
-    </w:p>
-    <w:p>
-      <w:pPr>
-        <w:rPr>
-          <w:lang w:val="ru-RU"/>
-        </w:rPr>
-      </w:pPr>
-      <w:r>
-        <w:rPr>
-          <w:lang w:val="ru-RU"/>
-        </w:rPr>
-        <w:t>Насчёт</w:t>
-      </w:r>
-      <w:r>
-        <w:t xml:space="preserve"> </w:t>
-      </w:r>
-      <w:r>
-        <w:rPr>
-          <w:lang w:val="ru-RU"/>
-        </w:rPr>
-        <w:t>того</w:t>
-      </w:r>
-      <w:r>
-        <w:t xml:space="preserve"> </w:t>
-      </w:r>
-      <w:r>
-        <w:rPr>
-          <w:lang w:val="ru-RU"/>
-        </w:rPr>
-        <w:t>чтобы</w:t>
-      </w:r>
-      <w:r>
-        <w:t xml:space="preserve"> </w:t>
-      </w:r>
-      <w:r>
-        <w:rPr>
-          <w:lang w:val="ru-RU"/>
-        </w:rPr>
-        <w:t>не</w:t>
-      </w:r>
-      <w:r>
-        <w:t xml:space="preserve"> </w:t>
-      </w:r>
-      <w:r>
-        <w:rPr>
-          <w:lang w:val="ru-RU"/>
-        </w:rPr>
-        <w:t>выводить</w:t>
-      </w:r>
-      <w:r>
-        <w:t xml:space="preserve"> </w:t>
-      </w:r>
-      <w:r>
-        <w:t>pre</w:t>
-      </w:r>
-      <w:r>
-        <w:t>-</w:t>
-      </w:r>
-      <w:r>
-        <w:t>estimation</w:t>
-      </w:r>
-      <w:r>
-        <w:t xml:space="preserve"> </w:t>
-      </w:r>
-      <w:r>
-        <w:t xml:space="preserve">results and iteration log. </w:t>
-      </w:r>
-      <w:r>
-        <w:rPr>
-          <w:lang w:val="ru-RU"/>
-        </w:rPr>
-        <w:t xml:space="preserve">В </w:t>
-      </w:r>
-      <w:proofErr w:type="spellStart"/>
-      <w:r>
-        <w:rPr>
-          <w:lang w:val="ru-RU"/>
-        </w:rPr>
-        <w:t>Стате</w:t>
-      </w:r>
-      <w:proofErr w:type="spellEnd"/>
-      <w:r>
-        <w:rPr>
-          <w:lang w:val="ru-RU"/>
-        </w:rPr>
-        <w:t xml:space="preserve"> есть опция</w:t>
-      </w:r>
-      <w:r>
-        <w:rPr>
-          <w:lang w:val="ru-RU"/>
-        </w:rPr>
-        <w:t xml:space="preserve"> </w:t>
-      </w:r>
-      <w:r>
-        <w:rPr>
-          <w:lang w:val="ru-RU"/>
-        </w:rPr>
-        <w:t xml:space="preserve">после запятой и в </w:t>
-      </w:r>
-      <w:proofErr w:type="spellStart"/>
-      <w:r>
-        <w:t>oprobit</w:t>
-      </w:r>
-      <w:proofErr w:type="spellEnd"/>
-      <w:r>
-        <w:rPr>
-          <w:lang w:val="ru-RU"/>
-        </w:rPr>
-        <w:t xml:space="preserve"> </w:t>
-      </w:r>
-      <w:r>
-        <w:rPr>
-          <w:lang w:val="ru-RU"/>
-        </w:rPr>
-        <w:t xml:space="preserve">и в </w:t>
-      </w:r>
-      <w:r>
-        <w:t>zip</w:t>
-      </w:r>
-      <w:r>
-        <w:rPr>
-          <w:lang w:val="ru-RU"/>
-        </w:rPr>
-        <w:t xml:space="preserve">:  </w:t>
-      </w:r>
-      <w:r>
-        <w:rPr>
-          <w:lang w:val="ru-RU"/>
-        </w:rPr>
-        <w:t xml:space="preserve"> </w:t>
-      </w:r>
-      <w:proofErr w:type="spellStart"/>
-      <w:r>
-        <w:t>nolog</w:t>
-      </w:r>
-      <w:proofErr w:type="spellEnd"/>
-    </w:p>
-    <w:p>
-      <w:pPr>
-        <w:rPr>
-          <w:lang w:val="ru-RU"/>
-        </w:rPr>
-      </w:pPr>
-      <w:r>
-        <w:rPr>
-          <w:lang w:val="ru-RU"/>
-        </w:rPr>
-        <w:t xml:space="preserve">Если не </w:t>
-      </w:r>
-      <w:proofErr w:type="gramStart"/>
-      <w:r>
-        <w:rPr>
-          <w:lang w:val="ru-RU"/>
-        </w:rPr>
-        <w:t>сложно то</w:t>
-      </w:r>
-      <w:proofErr w:type="gramEnd"/>
-      <w:r>
-        <w:rPr>
-          <w:lang w:val="ru-RU"/>
-        </w:rPr>
-        <w:t xml:space="preserve"> </w:t>
-      </w:r>
-      <w:r>
-        <w:rPr>
-          <w:b/>
-          <w:lang w:val="ru-RU"/>
-        </w:rPr>
-        <w:t xml:space="preserve">добавьте </w:t>
-      </w:r>
-      <w:proofErr w:type="spellStart"/>
-      <w:r>
-        <w:rPr>
-          <w:b/>
-        </w:rPr>
-        <w:t>nolog</w:t>
-      </w:r>
-      <w:proofErr w:type="spellEnd"/>
-      <w:r>
-        <w:rPr>
-          <w:b/>
-          <w:lang w:val="ru-RU"/>
-        </w:rPr>
-        <w:t xml:space="preserve">, </w:t>
-      </w:r>
-      <w:r>
-        <w:rPr>
-          <w:lang w:val="ru-RU"/>
-        </w:rPr>
-        <w:t xml:space="preserve">тогда на экран будут выводиться только конечные результаты (всё что после </w:t>
-      </w:r>
-      <w:proofErr w:type="spellStart"/>
-      <w:r>
-        <w:rPr>
-          <w:lang w:val="ru-RU"/>
-        </w:rPr>
-        <w:t>Estimation</w:t>
-      </w:r>
-      <w:proofErr w:type="spellEnd"/>
-      <w:r>
-        <w:rPr>
-          <w:lang w:val="ru-RU"/>
-        </w:rPr>
-        <w:t xml:space="preserve"> </w:t>
-      </w:r>
-      <w:proofErr w:type="spellStart"/>
-      <w:r>
-        <w:rPr>
-          <w:lang w:val="ru-RU"/>
-        </w:rPr>
-        <w:t>completed</w:t>
-      </w:r>
-      <w:proofErr w:type="spellEnd"/>
-      <w:r>
-        <w:rPr>
-          <w:lang w:val="ru-RU"/>
-        </w:rPr>
-        <w:t>) либо сообщение о проблеме с оценкой.</w:t>
-      </w:r>
-    </w:p>
-    <w:p>
-      <w:pPr>
-        <w:rPr>
-          <w:b/>
-          <w:lang w:val="ru-RU"/>
-        </w:rPr>
-      </w:pPr>
-      <w:r>
-        <w:rPr>
-          <w:b/>
-          <w:lang w:val="ru-RU"/>
-        </w:rPr>
-        <w:t>4)</w:t>
-      </w:r>
-    </w:p>
-    <w:p>
-      <w:pPr>
-        <w:rPr>
-          <w:lang w:val="ru-RU"/>
-        </w:rPr>
-      </w:pPr>
-      <w:r>
-        <w:rPr>
-          <w:lang w:val="ru-RU"/>
-        </w:rPr>
-        <w:t xml:space="preserve">Совсем мелочь, но лучше </w:t>
-      </w:r>
-      <w:r>
-        <w:rPr>
-          <w:lang w:val="ru-RU"/>
-        </w:rPr>
-        <w:t xml:space="preserve">не выделять </w:t>
-      </w:r>
-      <w:proofErr w:type="gramStart"/>
-      <w:r>
-        <w:rPr>
-          <w:lang w:val="ru-RU"/>
-        </w:rPr>
-        <w:t>жирным</w:t>
-      </w:r>
-      <w:proofErr w:type="gramEnd"/>
-      <w:r>
-        <w:rPr>
-          <w:lang w:val="ru-RU"/>
-        </w:rPr>
-        <w:t xml:space="preserve"> две нижние строки с </w:t>
-      </w:r>
-      <w:proofErr w:type="spellStart"/>
-      <w:r>
-        <w:rPr>
-          <w:lang w:val="ru-RU"/>
-        </w:rPr>
-        <w:t>ро</w:t>
-      </w:r>
-      <w:proofErr w:type="spellEnd"/>
-    </w:p>
-    <w:p>
-      <w:pPr>
-        <w:rPr>
-          <w:b/>
-        </w:rPr>
-      </w:pPr>
-      <w:r>
-        <w:rPr>
-          <w:b/>
-          <w:lang w:val="ru-RU"/>
-        </w:rPr>
-        <w:t xml:space="preserve">  </w:t>
-      </w:r>
-      <w:r>
-        <w:rPr>
-          <w:b/>
-        </w:rPr>
-        <w:t>Computing starting values for correlation coefficients:</w:t>
-      </w:r>
-    </w:p>
-    <w:p>
-      <w:pPr>
-        <w:rPr>
-          <w:lang w:val="ru-RU"/>
-        </w:rPr>
-      </w:pPr>
-      <w:r>
-        <w:t xml:space="preserve">  </w:t>
-      </w:r>
-      <w:proofErr w:type="spellStart"/>
-      <w:r>
-        <w:rPr>
-          <w:lang w:val="ru-RU"/>
-        </w:rPr>
-        <w:t>rho</w:t>
-      </w:r>
-      <w:proofErr w:type="spellEnd"/>
-      <w:r>
-        <w:rPr>
-          <w:lang w:val="ru-RU"/>
-        </w:rPr>
-        <w:t>(+) = .1</w:t>
-      </w:r>
-    </w:p>
-    <w:p>
-      <w:pPr>
-        <w:rPr>
-          <w:lang w:val="ru-RU"/>
-        </w:rPr>
-      </w:pPr>
-      <w:r>
-        <w:rPr>
-          <w:lang w:val="ru-RU"/>
-        </w:rPr>
-        <w:t xml:space="preserve">  </w:t>
-      </w:r>
-      <w:proofErr w:type="spellStart"/>
-      <w:r>
-        <w:rPr>
-          <w:lang w:val="ru-RU"/>
-        </w:rPr>
-        <w:t>rho</w:t>
-      </w:r>
-      <w:proofErr w:type="spellEnd"/>
-      <w:r>
-        <w:rPr>
-          <w:lang w:val="ru-RU"/>
-        </w:rPr>
-        <w:t>(-) = .1</w:t>
-      </w:r>
-    </w:p>
-    <w:p>
-      <w:pPr>
-        <w:rPr>
-          <w:b/>
-          <w:lang w:val="ru-RU"/>
-        </w:rPr>
-      </w:pPr>
-      <w:r>
-        <w:rPr>
-          <w:b/>
-          <w:lang w:val="ru-RU"/>
-        </w:rPr>
-        <w:t>5)</w:t>
-      </w:r>
-    </w:p>
-    <w:p>
-      <w:pPr>
-        <w:rPr>
-          <w:b/>
-          <w:lang w:val="ru-RU"/>
-        </w:rPr>
-      </w:pPr>
-      <w:r>
-        <w:rPr>
-          <w:b/>
-          <w:lang w:val="ru-RU"/>
-        </w:rPr>
-        <w:t xml:space="preserve">Добавьте в каждой модели после </w:t>
-      </w:r>
-    </w:p>
-    <w:p>
-      <w:pPr>
-        <w:rPr>
-          <w:b/>
-          <w:lang w:val="ru-RU"/>
-        </w:rPr>
-      </w:pPr>
-      <w:r>
-        <w:rPr>
-          <w:b/>
-          <w:lang w:val="ru-RU"/>
-        </w:rPr>
-        <w:t xml:space="preserve">  </w:t>
-      </w:r>
-      <w:proofErr w:type="spellStart"/>
-      <w:r>
-        <w:rPr>
-          <w:b/>
-          <w:lang w:val="ru-RU"/>
-        </w:rPr>
-        <w:t>Log</w:t>
-      </w:r>
-      <w:proofErr w:type="spellEnd"/>
-      <w:r>
-        <w:rPr>
-          <w:b/>
-          <w:lang w:val="ru-RU"/>
-        </w:rPr>
-        <w:t xml:space="preserve"> </w:t>
-      </w:r>
-      <w:proofErr w:type="spellStart"/>
-      <w:r>
-        <w:rPr>
-          <w:b/>
-          <w:lang w:val="ru-RU"/>
-        </w:rPr>
-        <w:t>likelihood</w:t>
-      </w:r>
-      <w:proofErr w:type="spellEnd"/>
-      <w:r>
-        <w:rPr>
-          <w:b/>
-          <w:lang w:val="ru-RU"/>
-        </w:rPr>
-        <w:t xml:space="preserve"> = -150.2325</w:t>
-      </w:r>
-    </w:p>
-    <w:p>
-      <w:pPr>
-        <w:rPr>
-          <w:lang w:val="ru-RU"/>
-        </w:rPr>
-      </w:pPr>
-      <w:r>
-        <w:rPr>
-          <w:lang w:val="ru-RU"/>
-        </w:rPr>
-        <w:t>Также</w:t>
-      </w:r>
-    </w:p>
-    <w:p>
-      <w:pPr>
-        <w:rPr>
-          <w:b/>
-        </w:rPr>
-      </w:pPr>
-      <w:r>
-        <w:rPr>
-          <w:b/>
-        </w:rPr>
-        <w:t xml:space="preserve">AIC = </w:t>
-      </w:r>
-    </w:p>
-    <w:p>
-      <w:pPr>
-        <w:rPr>
-          <w:b/>
-        </w:rPr>
-      </w:pPr>
-      <w:r>
-        <w:rPr>
-          <w:b/>
-        </w:rPr>
-        <w:t xml:space="preserve">BIC = </w:t>
-      </w:r>
-    </w:p>
-    <w:p>
-      <w:pPr>
-        <w:rPr>
-          <w:b/>
-        </w:rPr>
-      </w:pPr>
-    </w:p>
-    <w:p>
-      <w:pPr>
-        <w:rPr>
-          <w:b/>
-        </w:rPr>
-      </w:pPr>
-    </w:p>
-    <w:p>
-      <w:pPr>
-        <w:rPr>
-          <w:b/>
-        </w:rPr>
-      </w:pPr>
-      <w:r>
-        <w:rPr>
-          <w:b/>
-          <w:lang w:val="ru-RU"/>
-        </w:rPr>
-        <w:lastRenderedPageBreak/>
-        <w:t>6)</w:t>
-      </w:r>
-      <w:r>
-        <w:rPr>
-          <w:b/>
-          <w:lang w:val="ru-RU"/>
-        </w:rPr>
-        <w:t xml:space="preserve"> </w:t>
-      </w:r>
-    </w:p>
-    <w:p>
-      <w:r>
-        <w:rPr>
-          <w:lang w:val="ru-RU"/>
-        </w:rPr>
-        <w:t xml:space="preserve">Я </w:t>
-      </w:r>
-      <w:proofErr w:type="gramStart"/>
-      <w:r>
-        <w:rPr>
-          <w:lang w:val="ru-RU"/>
-        </w:rPr>
-        <w:t>проверил</w:t>
-      </w:r>
-      <w:proofErr w:type="gramEnd"/>
-      <w:r>
-        <w:rPr>
-          <w:lang w:val="ru-RU"/>
-        </w:rPr>
-        <w:t xml:space="preserve"> что будет если юзер запустит </w:t>
-      </w:r>
-      <w:r>
-        <w:t>NOP</w:t>
-      </w:r>
-      <w:r>
-        <w:rPr>
-          <w:lang w:val="ru-RU"/>
-        </w:rPr>
-        <w:t xml:space="preserve"> </w:t>
-      </w:r>
-      <w:r>
-        <w:rPr>
-          <w:lang w:val="ru-RU"/>
-        </w:rPr>
-        <w:t xml:space="preserve">для </w:t>
-      </w:r>
-      <w:r>
-        <w:t>y</w:t>
-      </w:r>
-      <w:r>
-        <w:rPr>
-          <w:lang w:val="ru-RU"/>
-        </w:rPr>
-        <w:t xml:space="preserve"> </w:t>
-      </w:r>
-      <w:r>
-        <w:rPr>
-          <w:lang w:val="ru-RU"/>
-        </w:rPr>
-        <w:t>с тремя категориями. Наша</w:t>
-      </w:r>
-      <w:r>
-        <w:rPr>
-          <w:lang w:val="ru-RU"/>
-        </w:rPr>
-        <w:t xml:space="preserve"> </w:t>
-      </w:r>
-      <w:r>
-        <w:rPr>
-          <w:lang w:val="ru-RU"/>
-        </w:rPr>
-        <w:t>команда</w:t>
-      </w:r>
-      <w:r>
-        <w:rPr>
-          <w:lang w:val="ru-RU"/>
-        </w:rPr>
-        <w:t xml:space="preserve"> </w:t>
-      </w:r>
-      <w:r>
-        <w:rPr>
-          <w:lang w:val="ru-RU"/>
-        </w:rPr>
-        <w:t>выдаёт</w:t>
-      </w:r>
-      <w:r>
-        <w:rPr>
-          <w:lang w:val="ru-RU"/>
-        </w:rPr>
-        <w:t xml:space="preserve"> </w:t>
-      </w:r>
-      <w:r>
-        <w:rPr>
-          <w:lang w:val="ru-RU"/>
-        </w:rPr>
-        <w:t>ошибки (см. ниже)</w:t>
-      </w:r>
-      <w:r>
-        <w:rPr>
-          <w:lang w:val="ru-RU"/>
-        </w:rPr>
-        <w:t xml:space="preserve">. </w:t>
-      </w:r>
-      <w:r>
-        <w:rPr>
-          <w:lang w:val="ru-RU"/>
-        </w:rPr>
-        <w:t>В</w:t>
-      </w:r>
-      <w:r>
-        <w:rPr>
-          <w:lang w:val="ru-RU"/>
-        </w:rPr>
-        <w:t xml:space="preserve"> </w:t>
-      </w:r>
-      <w:r>
-        <w:rPr>
-          <w:lang w:val="ru-RU"/>
-        </w:rPr>
-        <w:t>этом</w:t>
-      </w:r>
-      <w:r>
-        <w:rPr>
-          <w:lang w:val="ru-RU"/>
-        </w:rPr>
-        <w:t xml:space="preserve"> </w:t>
-      </w:r>
-      <w:r>
-        <w:rPr>
-          <w:lang w:val="ru-RU"/>
-        </w:rPr>
-        <w:t>случае</w:t>
-      </w:r>
-      <w:r>
-        <w:rPr>
-          <w:lang w:val="ru-RU"/>
-        </w:rPr>
-        <w:t xml:space="preserve"> </w:t>
-      </w:r>
-      <w:r>
-        <w:t>NOP</w:t>
-      </w:r>
-      <w:r>
-        <w:rPr>
-          <w:lang w:val="ru-RU"/>
-        </w:rPr>
-        <w:t xml:space="preserve"> </w:t>
-      </w:r>
-      <w:r>
-        <w:t>reduces</w:t>
-      </w:r>
-      <w:r>
-        <w:rPr>
-          <w:lang w:val="ru-RU"/>
-        </w:rPr>
-        <w:t xml:space="preserve"> </w:t>
-      </w:r>
-      <w:r>
-        <w:t>to</w:t>
-      </w:r>
-      <w:r>
-        <w:rPr>
-          <w:lang w:val="ru-RU"/>
-        </w:rPr>
-        <w:t xml:space="preserve"> </w:t>
-      </w:r>
-      <w:r>
-        <w:t>the</w:t>
-      </w:r>
-      <w:r>
-        <w:rPr>
-          <w:lang w:val="ru-RU"/>
-        </w:rPr>
-        <w:t xml:space="preserve"> </w:t>
-      </w:r>
-      <w:r>
-        <w:t>standard</w:t>
-      </w:r>
-      <w:r>
-        <w:rPr>
-          <w:lang w:val="ru-RU"/>
-        </w:rPr>
-        <w:t xml:space="preserve"> </w:t>
-      </w:r>
-      <w:r>
-        <w:t>OP</w:t>
-      </w:r>
-      <w:r>
-        <w:rPr>
-          <w:lang w:val="ru-RU"/>
-        </w:rPr>
-        <w:t xml:space="preserve"> </w:t>
-      </w:r>
-      <w:r>
-        <w:t>model</w:t>
-      </w:r>
-      <w:r>
-        <w:rPr>
-          <w:lang w:val="ru-RU"/>
-        </w:rPr>
-        <w:t xml:space="preserve">. </w:t>
-      </w:r>
-      <w:r>
-        <w:rPr>
-          <w:lang w:val="ru-RU"/>
-        </w:rPr>
-        <w:t>Предлагаю в этом случае (а также в случае только двух категорий) ничего не оценивать, а просто выдавать сообщение:</w:t>
-      </w:r>
-    </w:p>
-    <w:p/>
-    <w:p>
-      <w:r>
-        <w:t xml:space="preserve">The dependent variable takes on </w:t>
-      </w:r>
-      <w:r>
-        <w:t>less than four</w:t>
-      </w:r>
-      <w:r>
-        <w:t xml:space="preserve"> discrete values. With only three or two outcome choices the NOP model reduces to the conventional ordered </w:t>
-      </w:r>
-      <w:proofErr w:type="spellStart"/>
-      <w:r>
-        <w:t>probit</w:t>
-      </w:r>
-      <w:proofErr w:type="spellEnd"/>
-      <w:r>
-        <w:t xml:space="preserve"> model. Use the </w:t>
-      </w:r>
-      <w:proofErr w:type="spellStart"/>
-      <w:r>
-        <w:t>oprobit</w:t>
-      </w:r>
-      <w:proofErr w:type="spellEnd"/>
-      <w:r>
-        <w:t xml:space="preserve"> command.</w:t>
+      <w:r>
+        <w:rPr>
+          <w:lang w:val="ru-RU"/>
+        </w:rPr>
+        <w:t>А</w:t>
+      </w:r>
+      <w:r>
+        <w:t xml:space="preserve"> </w:t>
+      </w:r>
+      <w:r>
+        <w:rPr>
+          <w:lang w:val="ru-RU"/>
+        </w:rPr>
+        <w:t>также</w:t>
+      </w:r>
+      <w:r>
+        <w:t xml:space="preserve"> </w:t>
+      </w:r>
+      <w:r>
+        <w:rPr>
+          <w:lang w:val="ru-RU"/>
+        </w:rPr>
+        <w:t>давайте</w:t>
+      </w:r>
+      <w:r>
+        <w:t xml:space="preserve"> </w:t>
+      </w:r>
+      <w:r>
+        <w:rPr>
+          <w:lang w:val="ru-RU"/>
+        </w:rPr>
+        <w:t>сделаем</w:t>
+      </w:r>
+      <w:r>
+        <w:t xml:space="preserve"> </w:t>
+      </w:r>
+      <w:r>
+        <w:t xml:space="preserve">a </w:t>
+      </w:r>
+      <w:r>
+        <w:t>Bias</w:t>
+      </w:r>
+      <w:r>
+        <w:t xml:space="preserve"> </w:t>
+      </w:r>
+      <w:r>
+        <w:t>correction</w:t>
+      </w:r>
+      <w:r>
+        <w:t xml:space="preserve"> (</w:t>
+      </w:r>
+      <w:r>
+        <w:t xml:space="preserve">AIC and BIC) </w:t>
+      </w:r>
+      <w:r>
+        <w:t xml:space="preserve">for the </w:t>
+      </w:r>
+      <w:proofErr w:type="spellStart"/>
+      <w:r>
+        <w:t>Vuong</w:t>
+      </w:r>
+      <w:proofErr w:type="spellEnd"/>
+      <w:r>
+        <w:t xml:space="preserve"> test</w:t>
+      </w:r>
+      <w:r>
+        <w:t xml:space="preserve"> as in the paper by </w:t>
+      </w:r>
+      <w:proofErr w:type="spellStart"/>
+      <w:r>
+        <w:t>Desmarais</w:t>
+      </w:r>
+      <w:proofErr w:type="spellEnd"/>
+      <w:r>
+        <w:t xml:space="preserve"> and </w:t>
+      </w:r>
+      <w:r>
+        <w:t>Harden</w:t>
+      </w:r>
+      <w:r>
+        <w:t xml:space="preserve"> (STATA Journal, 2013) to </w:t>
+      </w:r>
+      <w:r>
+        <w:t>account for the added parameters in the zero-inflated model</w:t>
+      </w:r>
+      <w:r>
+        <w:t xml:space="preserve">. It is very easy to implement. I uploaded the paper. They zip and </w:t>
+      </w:r>
+      <w:proofErr w:type="spellStart"/>
+      <w:r>
+        <w:t>zinb</w:t>
+      </w:r>
+      <w:proofErr w:type="spellEnd"/>
+      <w:r>
+        <w:t xml:space="preserve"> commands. They </w:t>
+      </w:r>
+      <w:r>
+        <w:t xml:space="preserve">address this problem by providing new Stata commands, </w:t>
+      </w:r>
+      <w:proofErr w:type="spellStart"/>
+      <w:r>
+        <w:t>zipcv</w:t>
+      </w:r>
+      <w:proofErr w:type="spellEnd"/>
+      <w:r>
+        <w:t xml:space="preserve"> and </w:t>
+      </w:r>
+      <w:proofErr w:type="spellStart"/>
+      <w:r>
+        <w:t>zinbcv</w:t>
+      </w:r>
+      <w:proofErr w:type="spellEnd"/>
+      <w:r>
+        <w:t>,</w:t>
+      </w:r>
+      <w:r>
+        <w:t xml:space="preserve"> </w:t>
+      </w:r>
+      <w:r>
+        <w:t xml:space="preserve">which operate exactly like zip and </w:t>
+      </w:r>
+      <w:proofErr w:type="spellStart"/>
+      <w:r>
+        <w:t>zinb</w:t>
+      </w:r>
+      <w:proofErr w:type="spellEnd"/>
+      <w:r>
+        <w:t xml:space="preserve"> but add computations of the </w:t>
+      </w:r>
+      <w:proofErr w:type="spellStart"/>
+      <w:r>
+        <w:t>Vuong</w:t>
+      </w:r>
+      <w:proofErr w:type="spellEnd"/>
+      <w:r>
+        <w:t xml:space="preserve"> test with</w:t>
+      </w:r>
+      <w:r>
+        <w:t xml:space="preserve"> </w:t>
+      </w:r>
+      <w:r>
+        <w:t xml:space="preserve">two different corrections suggested by </w:t>
+      </w:r>
+      <w:proofErr w:type="spellStart"/>
+      <w:r>
+        <w:t>Vuong</w:t>
+      </w:r>
+      <w:proofErr w:type="spellEnd"/>
+      <w:r>
+        <w:t xml:space="preserve"> (1989)—one based on the </w:t>
+      </w:r>
+      <w:proofErr w:type="spellStart"/>
+      <w:r>
+        <w:t>Akaike</w:t>
+      </w:r>
+      <w:proofErr w:type="spellEnd"/>
+      <w:r>
+        <w:t xml:space="preserve"> information</w:t>
+      </w:r>
+      <w:r>
+        <w:t xml:space="preserve"> </w:t>
+      </w:r>
+      <w:r>
+        <w:t>criterion (AIC) (</w:t>
+      </w:r>
+      <w:proofErr w:type="spellStart"/>
+      <w:r>
+        <w:t>Akaike</w:t>
+      </w:r>
+      <w:proofErr w:type="spellEnd"/>
+      <w:r>
+        <w:t xml:space="preserve"> 1974) and one based on the Bayesian (Schwarz) information</w:t>
+      </w:r>
+      <w:r>
+        <w:t xml:space="preserve"> </w:t>
+      </w:r>
+      <w:r>
+        <w:t>criterion (BIC) (Schwarz 1978).</w:t>
+      </w:r>
+      <w:r>
+        <w:t xml:space="preserve"> The correction is</w:t>
+      </w:r>
+      <w:r>
+        <w:t xml:space="preserve"> very simple to calculate and is</w:t>
       </w:r>
       <w:bookmarkStart w:id="0" w:name="_GoBack"/>
       <w:bookmarkEnd w:id="0"/>
+      <w:r>
+        <w:t xml:space="preserve"> shown in (2) and (3)</w:t>
+      </w:r>
+      <w:r>
+        <w:t xml:space="preserve"> on p. 814. The output looks like this (see p. 824):</w:t>
+      </w:r>
     </w:p>
     <w:p/>
     <w:p>
       <w:r>
+        <w:rPr>
+          <w:noProof/>
+        </w:rPr>
+        <w:drawing>
+          <wp:inline distT="0" distB="0" distL="0" distR="0">
+            <wp:extent cx="5998845" cy="1974215"/>
+            <wp:effectExtent l="0" t="0" r="1905" b="6985"/>
+            <wp:docPr id="1" name="Picture 1"/>
+            <wp:cNvGraphicFramePr>
+              <a:graphicFrameLocks xmlns:a="http://schemas.openxmlformats.org/drawingml/2006/main" noChangeAspect="1"/>
+            </wp:cNvGraphicFramePr>
+            <a:graphic xmlns:a="http://schemas.openxmlformats.org/drawingml/2006/main">
+              <a:graphicData uri="http://schemas.openxmlformats.org/drawingml/2006/picture">
+                <pic:pic xmlns:pic="http://schemas.openxmlformats.org/drawingml/2006/picture">
+                  <pic:nvPicPr>
+                    <pic:cNvPr id="0" name="Picture 1"/>
+                    <pic:cNvPicPr>
+                      <a:picLocks noChangeAspect="1" noChangeArrowheads="1"/>
+                    </pic:cNvPicPr>
+                  </pic:nvPicPr>
+                  <pic:blipFill>
+                    <a:blip r:embed="rId5">
+                      <a:extLst>
+                        <a:ext uri="{28A0092B-C50C-407E-A947-70E740481C1C}">
+                          <a14:useLocalDpi xmlns:a14="http://schemas.microsoft.com/office/drawing/2010/main" val="0"/>
+                        </a:ext>
+                      </a:extLst>
+                    </a:blip>
+                    <a:srcRect/>
+                    <a:stretch>
+                      <a:fillRect/>
+                    </a:stretch>
+                  </pic:blipFill>
+                  <pic:spPr bwMode="auto">
+                    <a:xfrm>
+                      <a:off x="0" y="0"/>
+                      <a:ext cx="5998845" cy="1974215"/>
+                    </a:xfrm>
+                    <a:prstGeom prst="rect">
+                      <a:avLst/>
+                    </a:prstGeom>
+                    <a:noFill/>
+                    <a:ln>
+                      <a:noFill/>
+                    </a:ln>
+                  </pic:spPr>
+                </pic:pic>
+              </a:graphicData>
+            </a:graphic>
+          </wp:inline>
+        </w:drawing>
+      </w:r>
+    </w:p>
+    <w:p>
+      <w:proofErr w:type="spellStart"/>
+      <w:r>
+        <w:t>Vuong</w:t>
+      </w:r>
+      <w:proofErr w:type="spellEnd"/>
+      <w:r>
+        <w:t xml:space="preserve"> test of </w:t>
+      </w:r>
+      <w:proofErr w:type="spellStart"/>
+      <w:r>
+        <w:t>zinb</w:t>
+      </w:r>
+      <w:proofErr w:type="spellEnd"/>
+      <w:r>
+        <w:t xml:space="preserve"> vs. standard negative binomial: z = 3.22 </w:t>
+      </w:r>
+      <w:proofErr w:type="spellStart"/>
+      <w:r>
+        <w:t>Pr</w:t>
+      </w:r>
+      <w:proofErr w:type="spellEnd"/>
+      <w:r>
+        <w:t>&gt;z = 0.0006</w:t>
+      </w:r>
+    </w:p>
+    <w:p>
+      <w:proofErr w:type="spellStart"/>
+      <w:r>
+        <w:t>Pr</w:t>
+      </w:r>
+      <w:proofErr w:type="spellEnd"/>
+      <w:r>
+        <w:t>&lt;z = 0.9994</w:t>
+      </w:r>
+    </w:p>
+    <w:p>
+      <w:proofErr w:type="gramStart"/>
+      <w:r>
+        <w:t>with</w:t>
+      </w:r>
+      <w:proofErr w:type="gramEnd"/>
+      <w:r>
+        <w:t xml:space="preserve"> AIC (</w:t>
+      </w:r>
+      <w:proofErr w:type="spellStart"/>
+      <w:r>
+        <w:t>Akaike</w:t>
+      </w:r>
+      <w:proofErr w:type="spellEnd"/>
+      <w:r>
+        <w:t xml:space="preserve">) correction: z = 1.77 </w:t>
+      </w:r>
+      <w:proofErr w:type="spellStart"/>
+      <w:r>
+        <w:t>Pr</w:t>
+      </w:r>
+      <w:proofErr w:type="spellEnd"/>
+      <w:r>
+        <w:t>&gt;z = 0.0386</w:t>
+      </w:r>
+    </w:p>
+    <w:p>
+      <w:proofErr w:type="spellStart"/>
+      <w:r>
+        <w:t>Pr</w:t>
+      </w:r>
+      <w:proofErr w:type="spellEnd"/>
+      <w:r>
+        <w:t>&lt;z = 0.9614</w:t>
+      </w:r>
+    </w:p>
+    <w:p>
+      <w:proofErr w:type="gramStart"/>
+      <w:r>
+        <w:t>with</w:t>
+      </w:r>
+      <w:proofErr w:type="gramEnd"/>
+      <w:r>
+        <w:t xml:space="preserve"> BIC (Schwarz) correction: z = -2.80 </w:t>
+      </w:r>
+      <w:proofErr w:type="spellStart"/>
+      <w:r>
+        <w:t>Pr</w:t>
+      </w:r>
+      <w:proofErr w:type="spellEnd"/>
+      <w:r>
+        <w:t>&gt;z = 0.9974</w:t>
+      </w:r>
+    </w:p>
+    <w:p>
+      <w:proofErr w:type="spellStart"/>
+      <w:r>
+        <w:t>Pr</w:t>
+      </w:r>
+      <w:proofErr w:type="spellEnd"/>
+      <w:r>
+        <w:t>&lt;z = 0.0026</w:t>
+      </w:r>
+    </w:p>
+    <w:p>
+      <w:r>
         <w:t xml:space="preserve">. </w:t>
       </w:r>
-      <w:proofErr w:type="spellStart"/>
       <w:proofErr w:type="gramStart"/>
       <w:r>
+        <w:t>display</w:t>
+      </w:r>
+      <w:proofErr w:type="gramEnd"/>
+      <w:r>
+        <w:t xml:space="preserve"> e(</w:t>
+      </w:r>
+      <w:proofErr w:type="spellStart"/>
+      <w:r>
+        <w:t>vuong</w:t>
+      </w:r>
+      <w:proofErr w:type="spellEnd"/>
+      <w:r>
+        <w:t>)</w:t>
+      </w:r>
+    </w:p>
+    <w:p>
+      <w:r>
+        <w:t>3.219827</w:t>
+      </w:r>
+    </w:p>
+    <w:p>
+      <w:r>
+        <w:t xml:space="preserve">. </w:t>
+      </w:r>
+      <w:proofErr w:type="gramStart"/>
+      <w:r>
+        <w:t>display</w:t>
+      </w:r>
+      <w:proofErr w:type="gramEnd"/>
+      <w:r>
+        <w:t xml:space="preserve"> e(</w:t>
+      </w:r>
+      <w:proofErr w:type="spellStart"/>
+      <w:r>
+        <w:t>vuongAIC</w:t>
+      </w:r>
+      <w:proofErr w:type="spellEnd"/>
+      <w:r>
+        <w:t>)</w:t>
+      </w:r>
+    </w:p>
+    <w:p>
+      <w:r>
+        <w:lastRenderedPageBreak/>
+        <w:t>1.7674489</w:t>
+      </w:r>
+    </w:p>
+    <w:p>
+      <w:r>
+        <w:t xml:space="preserve">. </w:t>
+      </w:r>
+      <w:proofErr w:type="gramStart"/>
+      <w:r>
+        <w:t>display</w:t>
+      </w:r>
+      <w:proofErr w:type="gramEnd"/>
+      <w:r>
+        <w:t xml:space="preserve"> e(</w:t>
+      </w:r>
+      <w:proofErr w:type="spellStart"/>
+      <w:r>
+        <w:t>vuongBIC</w:t>
+      </w:r>
+      <w:proofErr w:type="spellEnd"/>
+      <w:r>
+        <w:t>)</w:t>
+      </w:r>
+    </w:p>
+    <w:p>
+      <w:r>
+        <w:t>-2.7950052</w:t>
+      </w:r>
+    </w:p>
+    <w:p>
+      <w:pPr>
+        <w:autoSpaceDE w:val="0"/>
+        <w:autoSpaceDN w:val="0"/>
+        <w:adjustRightInd w:val="0"/>
+        <w:spacing w:after="0" w:line="240" w:lineRule="auto"/>
+        <w:rPr>
+          <w:rFonts w:ascii="cmtt8" w:hAnsi="cmtt8" w:cs="cmtt8"/>
+          <w:sz w:val="16"/>
+          <w:szCs w:val="16"/>
+        </w:rPr>
+      </w:pPr>
+      <w:proofErr w:type="spellStart"/>
+      <w:r>
+        <w:rPr>
+          <w:rFonts w:ascii="cmtt8" w:hAnsi="cmtt8" w:cs="cmtt8"/>
+          <w:sz w:val="16"/>
+          <w:szCs w:val="16"/>
+        </w:rPr>
+        <w:t>Vuong</w:t>
+      </w:r>
+      <w:proofErr w:type="spellEnd"/>
+      <w:r>
+        <w:rPr>
+          <w:rFonts w:ascii="cmtt8" w:hAnsi="cmtt8" w:cs="cmtt8"/>
+          <w:sz w:val="16"/>
+          <w:szCs w:val="16"/>
+        </w:rPr>
+        <w:t xml:space="preserve"> test of </w:t>
+      </w:r>
+      <w:proofErr w:type="spellStart"/>
+      <w:r>
+        <w:rPr>
+          <w:rFonts w:ascii="cmtt8" w:hAnsi="cmtt8" w:cs="cmtt8"/>
+          <w:sz w:val="16"/>
+          <w:szCs w:val="16"/>
+        </w:rPr>
+        <w:t>zinb</w:t>
+      </w:r>
+      <w:proofErr w:type="spellEnd"/>
+      <w:r>
+        <w:rPr>
+          <w:rFonts w:ascii="cmtt8" w:hAnsi="cmtt8" w:cs="cmtt8"/>
+          <w:sz w:val="16"/>
+          <w:szCs w:val="16"/>
+        </w:rPr>
+        <w:t xml:space="preserve"> vs. standard negative binomial: z = 3.22 </w:t>
+      </w:r>
+      <w:proofErr w:type="spellStart"/>
+      <w:r>
+        <w:rPr>
+          <w:rFonts w:ascii="cmtt8" w:hAnsi="cmtt8" w:cs="cmtt8"/>
+          <w:sz w:val="16"/>
+          <w:szCs w:val="16"/>
+        </w:rPr>
+        <w:t>Pr</w:t>
+      </w:r>
+      <w:proofErr w:type="spellEnd"/>
+      <w:r>
+        <w:rPr>
+          <w:rFonts w:ascii="cmtt8" w:hAnsi="cmtt8" w:cs="cmtt8"/>
+          <w:sz w:val="16"/>
+          <w:szCs w:val="16"/>
+        </w:rPr>
+        <w:t>&gt;z = 0.0006</w:t>
+      </w:r>
+    </w:p>
+    <w:p>
+      <w:pPr>
+        <w:autoSpaceDE w:val="0"/>
+        <w:autoSpaceDN w:val="0"/>
+        <w:adjustRightInd w:val="0"/>
+        <w:spacing w:after="0" w:line="240" w:lineRule="auto"/>
+        <w:rPr>
+          <w:rFonts w:ascii="cmtt8" w:hAnsi="cmtt8" w:cs="cmtt8"/>
+          <w:sz w:val="16"/>
+          <w:szCs w:val="16"/>
+        </w:rPr>
+      </w:pPr>
+      <w:proofErr w:type="spellStart"/>
+      <w:r>
+        <w:rPr>
+          <w:rFonts w:ascii="cmtt8" w:hAnsi="cmtt8" w:cs="cmtt8"/>
+          <w:sz w:val="16"/>
+          <w:szCs w:val="16"/>
+        </w:rPr>
+        <w:t>Pr</w:t>
+      </w:r>
+      <w:proofErr w:type="spellEnd"/>
+      <w:r>
+        <w:rPr>
+          <w:rFonts w:ascii="cmtt8" w:hAnsi="cmtt8" w:cs="cmtt8"/>
+          <w:sz w:val="16"/>
+          <w:szCs w:val="16"/>
+        </w:rPr>
+        <w:t>&lt;z = 0.9994</w:t>
+      </w:r>
+    </w:p>
+    <w:p>
+      <w:pPr>
+        <w:autoSpaceDE w:val="0"/>
+        <w:autoSpaceDN w:val="0"/>
+        <w:adjustRightInd w:val="0"/>
+        <w:spacing w:after="0" w:line="240" w:lineRule="auto"/>
+        <w:rPr>
+          <w:rFonts w:ascii="cmtt8" w:hAnsi="cmtt8" w:cs="cmtt8"/>
+          <w:sz w:val="16"/>
+          <w:szCs w:val="16"/>
+        </w:rPr>
+      </w:pPr>
+      <w:proofErr w:type="gramStart"/>
+      <w:r>
+        <w:rPr>
+          <w:rFonts w:ascii="cmtt8" w:hAnsi="cmtt8" w:cs="cmtt8"/>
+          <w:sz w:val="16"/>
+          <w:szCs w:val="16"/>
+        </w:rPr>
+        <w:t>with</w:t>
+      </w:r>
+      <w:proofErr w:type="gramEnd"/>
+      <w:r>
+        <w:rPr>
+          <w:rFonts w:ascii="cmtt8" w:hAnsi="cmtt8" w:cs="cmtt8"/>
+          <w:sz w:val="16"/>
+          <w:szCs w:val="16"/>
+        </w:rPr>
+        <w:t xml:space="preserve"> AIC (</w:t>
+      </w:r>
+      <w:proofErr w:type="spellStart"/>
+      <w:r>
+        <w:rPr>
+          <w:rFonts w:ascii="cmtt8" w:hAnsi="cmtt8" w:cs="cmtt8"/>
+          <w:sz w:val="16"/>
+          <w:szCs w:val="16"/>
+        </w:rPr>
+        <w:t>Akaike</w:t>
+      </w:r>
+      <w:proofErr w:type="spellEnd"/>
+      <w:r>
+        <w:rPr>
+          <w:rFonts w:ascii="cmtt8" w:hAnsi="cmtt8" w:cs="cmtt8"/>
+          <w:sz w:val="16"/>
+          <w:szCs w:val="16"/>
+        </w:rPr>
+        <w:t xml:space="preserve">) correction: z = 1.77 </w:t>
+      </w:r>
+      <w:proofErr w:type="spellStart"/>
+      <w:r>
+        <w:rPr>
+          <w:rFonts w:ascii="cmtt8" w:hAnsi="cmtt8" w:cs="cmtt8"/>
+          <w:sz w:val="16"/>
+          <w:szCs w:val="16"/>
+        </w:rPr>
+        <w:t>Pr</w:t>
+      </w:r>
+      <w:proofErr w:type="spellEnd"/>
+      <w:r>
+        <w:rPr>
+          <w:rFonts w:ascii="cmtt8" w:hAnsi="cmtt8" w:cs="cmtt8"/>
+          <w:sz w:val="16"/>
+          <w:szCs w:val="16"/>
+        </w:rPr>
+        <w:t>&gt;z = 0.0386</w:t>
+      </w:r>
+    </w:p>
+    <w:p>
+      <w:pPr>
+        <w:autoSpaceDE w:val="0"/>
+        <w:autoSpaceDN w:val="0"/>
+        <w:adjustRightInd w:val="0"/>
+        <w:spacing w:after="0" w:line="240" w:lineRule="auto"/>
+        <w:rPr>
+          <w:rFonts w:ascii="cmtt8" w:hAnsi="cmtt8" w:cs="cmtt8"/>
+          <w:sz w:val="16"/>
+          <w:szCs w:val="16"/>
+        </w:rPr>
+      </w:pPr>
+      <w:proofErr w:type="spellStart"/>
+      <w:r>
+        <w:rPr>
+          <w:rFonts w:ascii="cmtt8" w:hAnsi="cmtt8" w:cs="cmtt8"/>
+          <w:sz w:val="16"/>
+          <w:szCs w:val="16"/>
+        </w:rPr>
+        <w:t>Pr</w:t>
+      </w:r>
+      <w:proofErr w:type="spellEnd"/>
+      <w:r>
+        <w:rPr>
+          <w:rFonts w:ascii="cmtt8" w:hAnsi="cmtt8" w:cs="cmtt8"/>
+          <w:sz w:val="16"/>
+          <w:szCs w:val="16"/>
+        </w:rPr>
+        <w:t>&lt;z = 0.9614</w:t>
+      </w:r>
+    </w:p>
+    <w:p>
+      <w:pPr>
+        <w:autoSpaceDE w:val="0"/>
+        <w:autoSpaceDN w:val="0"/>
+        <w:adjustRightInd w:val="0"/>
+        <w:spacing w:after="0" w:line="240" w:lineRule="auto"/>
+        <w:rPr>
+          <w:rFonts w:ascii="cmtt8" w:hAnsi="cmtt8" w:cs="cmtt8"/>
+          <w:sz w:val="16"/>
+          <w:szCs w:val="16"/>
+        </w:rPr>
+      </w:pPr>
+      <w:proofErr w:type="gramStart"/>
+      <w:r>
+        <w:rPr>
+          <w:rFonts w:ascii="cmtt8" w:hAnsi="cmtt8" w:cs="cmtt8"/>
+          <w:sz w:val="16"/>
+          <w:szCs w:val="16"/>
+        </w:rPr>
+        <w:t>with</w:t>
+      </w:r>
+      <w:proofErr w:type="gramEnd"/>
+      <w:r>
+        <w:rPr>
+          <w:rFonts w:ascii="cmtt8" w:hAnsi="cmtt8" w:cs="cmtt8"/>
+          <w:sz w:val="16"/>
+          <w:szCs w:val="16"/>
+        </w:rPr>
+        <w:t xml:space="preserve"> BIC (Schwarz) correction: z = -2.80 </w:t>
+      </w:r>
+      <w:proofErr w:type="spellStart"/>
+      <w:r>
+        <w:rPr>
+          <w:rFonts w:ascii="cmtt8" w:hAnsi="cmtt8" w:cs="cmtt8"/>
+          <w:sz w:val="16"/>
+          <w:szCs w:val="16"/>
+        </w:rPr>
+        <w:t>Pr</w:t>
+      </w:r>
+      <w:proofErr w:type="spellEnd"/>
+      <w:r>
+        <w:rPr>
+          <w:rFonts w:ascii="cmtt8" w:hAnsi="cmtt8" w:cs="cmtt8"/>
+          <w:sz w:val="16"/>
+          <w:szCs w:val="16"/>
+        </w:rPr>
+        <w:t>&gt;z = 0.9974</w:t>
+      </w:r>
+    </w:p>
+    <w:p>
+      <w:pPr>
+        <w:autoSpaceDE w:val="0"/>
+        <w:autoSpaceDN w:val="0"/>
+        <w:adjustRightInd w:val="0"/>
+        <w:spacing w:after="0" w:line="240" w:lineRule="auto"/>
+        <w:rPr>
+          <w:rFonts w:ascii="cmtt8" w:hAnsi="cmtt8" w:cs="cmtt8"/>
+          <w:sz w:val="16"/>
+          <w:szCs w:val="16"/>
+        </w:rPr>
+      </w:pPr>
+      <w:proofErr w:type="spellStart"/>
+      <w:r>
+        <w:rPr>
+          <w:rFonts w:ascii="cmtt8" w:hAnsi="cmtt8" w:cs="cmtt8"/>
+          <w:sz w:val="16"/>
+          <w:szCs w:val="16"/>
+        </w:rPr>
+        <w:t>Pr</w:t>
+      </w:r>
+      <w:proofErr w:type="spellEnd"/>
+      <w:r>
+        <w:rPr>
+          <w:rFonts w:ascii="cmtt8" w:hAnsi="cmtt8" w:cs="cmtt8"/>
+          <w:sz w:val="16"/>
+          <w:szCs w:val="16"/>
+        </w:rPr>
+        <w:t>&lt;z = 0.0026</w:t>
+      </w:r>
+    </w:p>
+    <w:p>
+      <w:pPr>
+        <w:autoSpaceDE w:val="0"/>
+        <w:autoSpaceDN w:val="0"/>
+        <w:adjustRightInd w:val="0"/>
+        <w:spacing w:after="0" w:line="240" w:lineRule="auto"/>
+        <w:rPr>
+          <w:rFonts w:ascii="cmtt8" w:hAnsi="cmtt8" w:cs="cmtt8"/>
+          <w:sz w:val="16"/>
+          <w:szCs w:val="16"/>
+        </w:rPr>
+      </w:pPr>
+      <w:r>
+        <w:rPr>
+          <w:rFonts w:ascii="cmtt8" w:hAnsi="cmtt8" w:cs="cmtt8"/>
+          <w:sz w:val="16"/>
+          <w:szCs w:val="16"/>
+        </w:rPr>
+        <w:t xml:space="preserve">. </w:t>
+      </w:r>
+      <w:proofErr w:type="gramStart"/>
+      <w:r>
+        <w:rPr>
+          <w:rFonts w:ascii="cmtt8" w:hAnsi="cmtt8" w:cs="cmtt8"/>
+          <w:sz w:val="16"/>
+          <w:szCs w:val="16"/>
+        </w:rPr>
+        <w:t>display</w:t>
+      </w:r>
+      <w:proofErr w:type="gramEnd"/>
+      <w:r>
+        <w:rPr>
+          <w:rFonts w:ascii="cmtt8" w:hAnsi="cmtt8" w:cs="cmtt8"/>
+          <w:sz w:val="16"/>
+          <w:szCs w:val="16"/>
+        </w:rPr>
+        <w:t xml:space="preserve"> e(</w:t>
+      </w:r>
+      <w:proofErr w:type="spellStart"/>
+      <w:r>
+        <w:rPr>
+          <w:rFonts w:ascii="cmtt8" w:hAnsi="cmtt8" w:cs="cmtt8"/>
+          <w:sz w:val="16"/>
+          <w:szCs w:val="16"/>
+        </w:rPr>
+        <w:t>vuong</w:t>
+      </w:r>
+      <w:proofErr w:type="spellEnd"/>
+      <w:r>
+        <w:rPr>
+          <w:rFonts w:ascii="cmtt8" w:hAnsi="cmtt8" w:cs="cmtt8"/>
+          <w:sz w:val="16"/>
+          <w:szCs w:val="16"/>
+        </w:rPr>
+        <w:t>)</w:t>
+      </w:r>
+    </w:p>
+    <w:p>
+      <w:pPr>
+        <w:autoSpaceDE w:val="0"/>
+        <w:autoSpaceDN w:val="0"/>
+        <w:adjustRightInd w:val="0"/>
+        <w:spacing w:after="0" w:line="240" w:lineRule="auto"/>
+        <w:rPr>
+          <w:rFonts w:ascii="cmtt8" w:hAnsi="cmtt8" w:cs="cmtt8"/>
+          <w:sz w:val="16"/>
+          <w:szCs w:val="16"/>
+        </w:rPr>
+      </w:pPr>
+      <w:r>
+        <w:rPr>
+          <w:rFonts w:ascii="cmtt8" w:hAnsi="cmtt8" w:cs="cmtt8"/>
+          <w:sz w:val="16"/>
+          <w:szCs w:val="16"/>
+        </w:rPr>
+        <w:t>3.219827</w:t>
+      </w:r>
+    </w:p>
+    <w:p>
+      <w:pPr>
+        <w:autoSpaceDE w:val="0"/>
+        <w:autoSpaceDN w:val="0"/>
+        <w:adjustRightInd w:val="0"/>
+        <w:spacing w:after="0" w:line="240" w:lineRule="auto"/>
+        <w:rPr>
+          <w:rFonts w:ascii="cmtt8" w:hAnsi="cmtt8" w:cs="cmtt8"/>
+          <w:sz w:val="16"/>
+          <w:szCs w:val="16"/>
+        </w:rPr>
+      </w:pPr>
+      <w:r>
+        <w:rPr>
+          <w:rFonts w:ascii="cmtt8" w:hAnsi="cmtt8" w:cs="cmtt8"/>
+          <w:sz w:val="16"/>
+          <w:szCs w:val="16"/>
+        </w:rPr>
+        <w:t xml:space="preserve">. </w:t>
+      </w:r>
+      <w:proofErr w:type="gramStart"/>
+      <w:r>
+        <w:rPr>
+          <w:rFonts w:ascii="cmtt8" w:hAnsi="cmtt8" w:cs="cmtt8"/>
+          <w:sz w:val="16"/>
+          <w:szCs w:val="16"/>
+        </w:rPr>
+        <w:t>display</w:t>
+      </w:r>
+      <w:proofErr w:type="gramEnd"/>
+      <w:r>
+        <w:rPr>
+          <w:rFonts w:ascii="cmtt8" w:hAnsi="cmtt8" w:cs="cmtt8"/>
+          <w:sz w:val="16"/>
+          <w:szCs w:val="16"/>
+        </w:rPr>
+        <w:t xml:space="preserve"> e(</w:t>
+      </w:r>
+      <w:proofErr w:type="spellStart"/>
+      <w:r>
+        <w:rPr>
+          <w:rFonts w:ascii="cmtt8" w:hAnsi="cmtt8" w:cs="cmtt8"/>
+          <w:sz w:val="16"/>
+          <w:szCs w:val="16"/>
+        </w:rPr>
+        <w:t>vuongAIC</w:t>
+      </w:r>
+      <w:proofErr w:type="spellEnd"/>
+      <w:r>
+        <w:rPr>
+          <w:rFonts w:ascii="cmtt8" w:hAnsi="cmtt8" w:cs="cmtt8"/>
+          <w:sz w:val="16"/>
+          <w:szCs w:val="16"/>
+        </w:rPr>
+        <w:t>)</w:t>
+      </w:r>
+    </w:p>
+    <w:p>
+      <w:pPr>
+        <w:autoSpaceDE w:val="0"/>
+        <w:autoSpaceDN w:val="0"/>
+        <w:adjustRightInd w:val="0"/>
+        <w:spacing w:after="0" w:line="240" w:lineRule="auto"/>
+        <w:rPr>
+          <w:rFonts w:ascii="cmtt8" w:hAnsi="cmtt8" w:cs="cmtt8"/>
+          <w:sz w:val="16"/>
+          <w:szCs w:val="16"/>
+        </w:rPr>
+      </w:pPr>
+      <w:r>
+        <w:rPr>
+          <w:rFonts w:ascii="cmtt8" w:hAnsi="cmtt8" w:cs="cmtt8"/>
+          <w:sz w:val="16"/>
+          <w:szCs w:val="16"/>
+        </w:rPr>
+        <w:t>1.7674489</w:t>
+      </w:r>
+    </w:p>
+    <w:p>
+      <w:pPr>
+        <w:autoSpaceDE w:val="0"/>
+        <w:autoSpaceDN w:val="0"/>
+        <w:adjustRightInd w:val="0"/>
+        <w:spacing w:after="0" w:line="240" w:lineRule="auto"/>
+        <w:rPr>
+          <w:rFonts w:ascii="cmtt8" w:hAnsi="cmtt8" w:cs="cmtt8"/>
+          <w:sz w:val="16"/>
+          <w:szCs w:val="16"/>
+        </w:rPr>
+      </w:pPr>
+      <w:r>
+        <w:rPr>
+          <w:rFonts w:ascii="cmtt8" w:hAnsi="cmtt8" w:cs="cmtt8"/>
+          <w:sz w:val="16"/>
+          <w:szCs w:val="16"/>
+        </w:rPr>
+        <w:t xml:space="preserve">. </w:t>
+      </w:r>
+      <w:proofErr w:type="gramStart"/>
+      <w:r>
+        <w:rPr>
+          <w:rFonts w:ascii="cmtt8" w:hAnsi="cmtt8" w:cs="cmtt8"/>
+          <w:sz w:val="16"/>
+          <w:szCs w:val="16"/>
+        </w:rPr>
+        <w:t>display</w:t>
+      </w:r>
+      <w:proofErr w:type="gramEnd"/>
+      <w:r>
+        <w:rPr>
+          <w:rFonts w:ascii="cmtt8" w:hAnsi="cmtt8" w:cs="cmtt8"/>
+          <w:sz w:val="16"/>
+          <w:szCs w:val="16"/>
+        </w:rPr>
+        <w:t xml:space="preserve"> e(</w:t>
+      </w:r>
+      <w:proofErr w:type="spellStart"/>
+      <w:r>
+        <w:rPr>
+          <w:rFonts w:ascii="cmtt8" w:hAnsi="cmtt8" w:cs="cmtt8"/>
+          <w:sz w:val="16"/>
+          <w:szCs w:val="16"/>
+        </w:rPr>
+        <w:t>vuongBIC</w:t>
+      </w:r>
+      <w:proofErr w:type="spellEnd"/>
+      <w:r>
+        <w:rPr>
+          <w:rFonts w:ascii="cmtt8" w:hAnsi="cmtt8" w:cs="cmtt8"/>
+          <w:sz w:val="16"/>
+          <w:szCs w:val="16"/>
+        </w:rPr>
+        <w:t>)</w:t>
+      </w:r>
+    </w:p>
+    <w:p>
+      <w:r>
+        <w:rPr>
+          <w:rFonts w:ascii="cmtt8" w:hAnsi="cmtt8" w:cs="cmtt8"/>
+          <w:sz w:val="16"/>
+          <w:szCs w:val="16"/>
+        </w:rPr>
+        <w:t>-2.7950052</w:t>
+      </w:r>
+    </w:p>
+    <w:p/>
+    <w:p>
+      <w:pPr>
+        <w:rPr>
+          <w:b/>
+        </w:rPr>
+      </w:pPr>
+      <w:r>
+        <w:rPr>
+          <w:b/>
+        </w:rPr>
+        <w:t xml:space="preserve">2) </w:t>
+      </w:r>
+    </w:p>
+    <w:p>
+      <w:pPr>
+        <w:rPr>
+          <w:lang w:val="ru-RU"/>
+        </w:rPr>
+      </w:pPr>
+      <w:r>
+        <w:rPr>
+          <w:lang w:val="ru-RU"/>
+        </w:rPr>
+        <w:t>Для всех моделей после фразы</w:t>
+      </w:r>
+    </w:p>
+    <w:p>
+      <w:pPr>
+        <w:rPr>
+          <w:lang w:val="ru-RU"/>
+        </w:rPr>
+      </w:pPr>
+      <w:r>
+        <w:rPr>
+          <w:lang w:val="ru-RU"/>
+        </w:rPr>
+        <w:t xml:space="preserve">  </w:t>
+      </w:r>
+      <w:proofErr w:type="spellStart"/>
+      <w:r>
+        <w:rPr>
+          <w:lang w:val="ru-RU"/>
+        </w:rPr>
+        <w:t>Estimation</w:t>
+      </w:r>
+      <w:proofErr w:type="spellEnd"/>
+      <w:r>
+        <w:rPr>
+          <w:lang w:val="ru-RU"/>
+        </w:rPr>
+        <w:t xml:space="preserve"> </w:t>
+      </w:r>
+      <w:proofErr w:type="spellStart"/>
+      <w:r>
+        <w:rPr>
+          <w:lang w:val="ru-RU"/>
+        </w:rPr>
+        <w:t>completed</w:t>
+      </w:r>
+      <w:proofErr w:type="spellEnd"/>
+    </w:p>
+    <w:p>
+      <w:pPr>
+        <w:rPr>
+          <w:b/>
+          <w:lang w:val="ru-RU"/>
+        </w:rPr>
+      </w:pPr>
+      <w:r>
+        <w:rPr>
+          <w:b/>
+          <w:lang w:val="ru-RU"/>
+        </w:rPr>
+        <w:t xml:space="preserve">Добавьте </w:t>
+      </w:r>
+      <w:r>
+        <w:rPr>
+          <w:b/>
+          <w:lang w:val="ru-RU"/>
+        </w:rPr>
+        <w:t>п</w:t>
+      </w:r>
+      <w:r>
+        <w:rPr>
+          <w:b/>
+          <w:lang w:val="ru-RU"/>
+        </w:rPr>
+        <w:t>устую строчку</w:t>
+      </w:r>
+    </w:p>
+    <w:p>
+      <w:pPr>
+        <w:rPr>
+          <w:b/>
+          <w:lang w:val="ru-RU"/>
+        </w:rPr>
+      </w:pPr>
+      <w:r>
+        <w:rPr>
+          <w:b/>
+          <w:lang w:val="ru-RU"/>
+        </w:rPr>
+        <w:t xml:space="preserve">3) </w:t>
+      </w:r>
+    </w:p>
+    <w:p>
+      <w:pPr>
+        <w:rPr>
+          <w:lang w:val="ru-RU"/>
+        </w:rPr>
+      </w:pPr>
+      <w:r>
+        <w:rPr>
+          <w:lang w:val="ru-RU"/>
+        </w:rPr>
+        <w:t>Насчёт</w:t>
+      </w:r>
+      <w:r>
+        <w:rPr>
+          <w:lang w:val="ru-RU"/>
+        </w:rPr>
+        <w:t xml:space="preserve"> </w:t>
+      </w:r>
+      <w:r>
+        <w:rPr>
+          <w:lang w:val="ru-RU"/>
+        </w:rPr>
+        <w:t>того</w:t>
+      </w:r>
+      <w:r>
+        <w:rPr>
+          <w:lang w:val="ru-RU"/>
+        </w:rPr>
+        <w:t xml:space="preserve"> </w:t>
+      </w:r>
+      <w:r>
+        <w:rPr>
+          <w:lang w:val="ru-RU"/>
+        </w:rPr>
+        <w:t>чтобы</w:t>
+      </w:r>
+      <w:r>
+        <w:rPr>
+          <w:lang w:val="ru-RU"/>
+        </w:rPr>
+        <w:t xml:space="preserve"> </w:t>
+      </w:r>
+      <w:r>
+        <w:rPr>
+          <w:lang w:val="ru-RU"/>
+        </w:rPr>
+        <w:t>не</w:t>
+      </w:r>
+      <w:r>
+        <w:rPr>
+          <w:lang w:val="ru-RU"/>
+        </w:rPr>
+        <w:t xml:space="preserve"> </w:t>
+      </w:r>
+      <w:r>
+        <w:rPr>
+          <w:lang w:val="ru-RU"/>
+        </w:rPr>
+        <w:t>выводить</w:t>
+      </w:r>
+      <w:r>
+        <w:rPr>
+          <w:lang w:val="ru-RU"/>
+        </w:rPr>
+        <w:t xml:space="preserve"> </w:t>
+      </w:r>
+      <w:r>
+        <w:t>pre</w:t>
+      </w:r>
+      <w:r>
+        <w:rPr>
+          <w:lang w:val="ru-RU"/>
+        </w:rPr>
+        <w:t>-</w:t>
+      </w:r>
+      <w:r>
+        <w:t>estimation</w:t>
+      </w:r>
+      <w:r>
+        <w:rPr>
+          <w:lang w:val="ru-RU"/>
+        </w:rPr>
+        <w:t xml:space="preserve"> </w:t>
+      </w:r>
+      <w:r>
+        <w:t>results</w:t>
+      </w:r>
+      <w:r>
+        <w:rPr>
+          <w:lang w:val="ru-RU"/>
+        </w:rPr>
+        <w:t xml:space="preserve"> </w:t>
+      </w:r>
+      <w:r>
+        <w:t>and</w:t>
+      </w:r>
+      <w:r>
+        <w:rPr>
+          <w:lang w:val="ru-RU"/>
+        </w:rPr>
+        <w:t xml:space="preserve"> </w:t>
+      </w:r>
+      <w:r>
+        <w:t>iteration</w:t>
+      </w:r>
+      <w:r>
+        <w:rPr>
+          <w:lang w:val="ru-RU"/>
+        </w:rPr>
+        <w:t xml:space="preserve"> </w:t>
+      </w:r>
+      <w:r>
+        <w:t>log</w:t>
+      </w:r>
+      <w:r>
+        <w:rPr>
+          <w:lang w:val="ru-RU"/>
+        </w:rPr>
+        <w:t xml:space="preserve">. </w:t>
+      </w:r>
+      <w:r>
+        <w:rPr>
+          <w:lang w:val="ru-RU"/>
+        </w:rPr>
+        <w:t xml:space="preserve">В </w:t>
+      </w:r>
+      <w:proofErr w:type="spellStart"/>
+      <w:r>
+        <w:rPr>
+          <w:lang w:val="ru-RU"/>
+        </w:rPr>
+        <w:t>Стате</w:t>
+      </w:r>
+      <w:proofErr w:type="spellEnd"/>
+      <w:r>
+        <w:rPr>
+          <w:lang w:val="ru-RU"/>
+        </w:rPr>
+        <w:t xml:space="preserve"> есть опция</w:t>
+      </w:r>
+      <w:r>
+        <w:rPr>
+          <w:lang w:val="ru-RU"/>
+        </w:rPr>
+        <w:t xml:space="preserve"> </w:t>
+      </w:r>
+      <w:r>
+        <w:rPr>
+          <w:lang w:val="ru-RU"/>
+        </w:rPr>
+        <w:t xml:space="preserve">после запятой и в </w:t>
+      </w:r>
+      <w:proofErr w:type="spellStart"/>
+      <w:r>
+        <w:t>oprobit</w:t>
+      </w:r>
+      <w:proofErr w:type="spellEnd"/>
+      <w:r>
+        <w:rPr>
+          <w:lang w:val="ru-RU"/>
+        </w:rPr>
+        <w:t xml:space="preserve"> </w:t>
+      </w:r>
+      <w:r>
+        <w:rPr>
+          <w:lang w:val="ru-RU"/>
+        </w:rPr>
+        <w:t xml:space="preserve">и в </w:t>
+      </w:r>
+      <w:r>
+        <w:t>zip</w:t>
+      </w:r>
+      <w:r>
+        <w:rPr>
+          <w:lang w:val="ru-RU"/>
+        </w:rPr>
+        <w:t xml:space="preserve">:  </w:t>
+      </w:r>
+      <w:r>
+        <w:rPr>
+          <w:lang w:val="ru-RU"/>
+        </w:rPr>
+        <w:t xml:space="preserve"> </w:t>
+      </w:r>
+      <w:proofErr w:type="spellStart"/>
+      <w:r>
+        <w:t>nolog</w:t>
+      </w:r>
+      <w:proofErr w:type="spellEnd"/>
+    </w:p>
+    <w:p>
+      <w:pPr>
+        <w:rPr>
+          <w:lang w:val="ru-RU"/>
+        </w:rPr>
+      </w:pPr>
+      <w:r>
+        <w:rPr>
+          <w:lang w:val="ru-RU"/>
+        </w:rPr>
+        <w:t xml:space="preserve">Если не </w:t>
+      </w:r>
+      <w:proofErr w:type="gramStart"/>
+      <w:r>
+        <w:rPr>
+          <w:lang w:val="ru-RU"/>
+        </w:rPr>
+        <w:t>сложно то</w:t>
+      </w:r>
+      <w:proofErr w:type="gramEnd"/>
+      <w:r>
+        <w:rPr>
+          <w:lang w:val="ru-RU"/>
+        </w:rPr>
+        <w:t xml:space="preserve"> </w:t>
+      </w:r>
+      <w:r>
+        <w:rPr>
+          <w:b/>
+          <w:lang w:val="ru-RU"/>
+        </w:rPr>
+        <w:t xml:space="preserve">добавьте </w:t>
+      </w:r>
+      <w:proofErr w:type="spellStart"/>
+      <w:r>
+        <w:rPr>
+          <w:b/>
+        </w:rPr>
+        <w:t>nolog</w:t>
+      </w:r>
+      <w:proofErr w:type="spellEnd"/>
+      <w:r>
+        <w:rPr>
+          <w:b/>
+          <w:lang w:val="ru-RU"/>
+        </w:rPr>
+        <w:t xml:space="preserve">, </w:t>
+      </w:r>
+      <w:r>
+        <w:rPr>
+          <w:lang w:val="ru-RU"/>
+        </w:rPr>
+        <w:t xml:space="preserve">тогда на экран будут выводиться только конечные результаты (всё что после </w:t>
+      </w:r>
+      <w:proofErr w:type="spellStart"/>
+      <w:r>
+        <w:rPr>
+          <w:lang w:val="ru-RU"/>
+        </w:rPr>
+        <w:t>Estimation</w:t>
+      </w:r>
+      <w:proofErr w:type="spellEnd"/>
+      <w:r>
+        <w:rPr>
+          <w:lang w:val="ru-RU"/>
+        </w:rPr>
+        <w:t xml:space="preserve"> </w:t>
+      </w:r>
+      <w:proofErr w:type="spellStart"/>
+      <w:r>
+        <w:rPr>
+          <w:lang w:val="ru-RU"/>
+        </w:rPr>
+        <w:t>completed</w:t>
+      </w:r>
+      <w:proofErr w:type="spellEnd"/>
+      <w:r>
+        <w:rPr>
+          <w:lang w:val="ru-RU"/>
+        </w:rPr>
+        <w:t>) либо сообщение о проблеме с оценкой.</w:t>
+      </w:r>
+    </w:p>
+    <w:p>
+      <w:pPr>
+        <w:rPr>
+          <w:b/>
+          <w:lang w:val="ru-RU"/>
+        </w:rPr>
+      </w:pPr>
+      <w:r>
+        <w:rPr>
+          <w:b/>
+          <w:lang w:val="ru-RU"/>
+        </w:rPr>
+        <w:t>4)</w:t>
+      </w:r>
+    </w:p>
+    <w:p>
+      <w:pPr>
+        <w:rPr>
+          <w:lang w:val="ru-RU"/>
+        </w:rPr>
+      </w:pPr>
+      <w:r>
+        <w:rPr>
+          <w:lang w:val="ru-RU"/>
+        </w:rPr>
+        <w:t xml:space="preserve">Совсем мелочь, но лучше </w:t>
+      </w:r>
+      <w:r>
+        <w:rPr>
+          <w:lang w:val="ru-RU"/>
+        </w:rPr>
+        <w:t xml:space="preserve">не выделять </w:t>
+      </w:r>
+      <w:proofErr w:type="gramStart"/>
+      <w:r>
+        <w:rPr>
+          <w:lang w:val="ru-RU"/>
+        </w:rPr>
+        <w:t>жирным</w:t>
+      </w:r>
+      <w:proofErr w:type="gramEnd"/>
+      <w:r>
+        <w:rPr>
+          <w:lang w:val="ru-RU"/>
+        </w:rPr>
+        <w:t xml:space="preserve"> две нижние строки с </w:t>
+      </w:r>
+      <w:proofErr w:type="spellStart"/>
+      <w:r>
+        <w:rPr>
+          <w:lang w:val="ru-RU"/>
+        </w:rPr>
+        <w:t>ро</w:t>
+      </w:r>
+      <w:proofErr w:type="spellEnd"/>
+    </w:p>
+    <w:p>
+      <w:pPr>
+        <w:rPr>
+          <w:b/>
+        </w:rPr>
+      </w:pPr>
+      <w:r>
+        <w:rPr>
+          <w:b/>
+          <w:lang w:val="ru-RU"/>
+        </w:rPr>
+        <w:t xml:space="preserve">  </w:t>
+      </w:r>
+      <w:r>
+        <w:rPr>
+          <w:b/>
+        </w:rPr>
+        <w:t>Computing starting values for correlation coefficients:</w:t>
+      </w:r>
+    </w:p>
+    <w:p>
+      <w:pPr>
+        <w:rPr>
+          <w:lang w:val="ru-RU"/>
+        </w:rPr>
+      </w:pPr>
+      <w:r>
+        <w:t xml:space="preserve">  </w:t>
+      </w:r>
+      <w:proofErr w:type="spellStart"/>
+      <w:r>
+        <w:rPr>
+          <w:lang w:val="ru-RU"/>
+        </w:rPr>
+        <w:t>rho</w:t>
+      </w:r>
+      <w:proofErr w:type="spellEnd"/>
+      <w:r>
+        <w:rPr>
+          <w:lang w:val="ru-RU"/>
+        </w:rPr>
+        <w:t>(+) = .1</w:t>
+      </w:r>
+    </w:p>
+    <w:p>
+      <w:pPr>
+        <w:rPr>
+          <w:lang w:val="ru-RU"/>
+        </w:rPr>
+      </w:pPr>
+      <w:r>
+        <w:rPr>
+          <w:lang w:val="ru-RU"/>
+        </w:rPr>
+        <w:t xml:space="preserve">  </w:t>
+      </w:r>
+      <w:proofErr w:type="spellStart"/>
+      <w:r>
+        <w:rPr>
+          <w:lang w:val="ru-RU"/>
+        </w:rPr>
+        <w:t>rho</w:t>
+      </w:r>
+      <w:proofErr w:type="spellEnd"/>
+      <w:r>
+        <w:rPr>
+          <w:lang w:val="ru-RU"/>
+        </w:rPr>
+        <w:t>(-) = .1</w:t>
+      </w:r>
+    </w:p>
+    <w:p>
+      <w:pPr>
+        <w:rPr>
+          <w:b/>
+          <w:lang w:val="ru-RU"/>
+        </w:rPr>
+      </w:pPr>
+      <w:r>
+        <w:rPr>
+          <w:b/>
+          <w:lang w:val="ru-RU"/>
+        </w:rPr>
+        <w:t>5)</w:t>
+      </w:r>
+    </w:p>
+    <w:p>
+      <w:pPr>
+        <w:rPr>
+          <w:b/>
+          <w:lang w:val="ru-RU"/>
+        </w:rPr>
+      </w:pPr>
+      <w:r>
+        <w:rPr>
+          <w:b/>
+          <w:lang w:val="ru-RU"/>
+        </w:rPr>
+        <w:t xml:space="preserve">Добавьте в каждой модели после </w:t>
+      </w:r>
+    </w:p>
+    <w:p>
+      <w:pPr>
+        <w:rPr>
+          <w:b/>
+        </w:rPr>
+      </w:pPr>
+      <w:r>
+        <w:rPr>
+          <w:b/>
+          <w:lang w:val="ru-RU"/>
+        </w:rPr>
+        <w:t xml:space="preserve">  </w:t>
+      </w:r>
+      <w:r>
+        <w:rPr>
+          <w:b/>
+        </w:rPr>
+        <w:t>Log likelihood = -150.2325</w:t>
+      </w:r>
+    </w:p>
+    <w:p>
+      <w:r>
+        <w:rPr>
+          <w:lang w:val="ru-RU"/>
+        </w:rPr>
+        <w:t>Также</w:t>
+      </w:r>
+    </w:p>
+    <w:p>
+      <w:pPr>
+        <w:rPr>
+          <w:b/>
+        </w:rPr>
+      </w:pPr>
+      <w:r>
+        <w:rPr>
+          <w:b/>
+        </w:rPr>
+        <w:t xml:space="preserve">AIC = </w:t>
+      </w:r>
+    </w:p>
+    <w:p>
+      <w:pPr>
+        <w:rPr>
+          <w:b/>
+        </w:rPr>
+      </w:pPr>
+      <w:r>
+        <w:rPr>
+          <w:b/>
+        </w:rPr>
+        <w:lastRenderedPageBreak/>
+        <w:t xml:space="preserve">BIC = </w:t>
+      </w:r>
+    </w:p>
+    <w:p>
+      <w:pPr>
+        <w:rPr>
+          <w:b/>
+        </w:rPr>
+      </w:pPr>
+    </w:p>
+    <w:p>
+      <w:pPr>
+        <w:rPr>
+          <w:b/>
+        </w:rPr>
+      </w:pPr>
+    </w:p>
+    <w:p>
+      <w:pPr>
+        <w:rPr>
+          <w:b/>
+        </w:rPr>
+      </w:pPr>
+      <w:r>
+        <w:rPr>
+          <w:b/>
+          <w:lang w:val="ru-RU"/>
+        </w:rPr>
+        <w:t>6)</w:t>
+      </w:r>
+      <w:r>
+        <w:rPr>
+          <w:b/>
+          <w:lang w:val="ru-RU"/>
+        </w:rPr>
+        <w:t xml:space="preserve"> </w:t>
+      </w:r>
+    </w:p>
+    <w:p>
+      <w:pPr>
+        <w:rPr>
+          <w:lang w:val="ru-RU"/>
+        </w:rPr>
+      </w:pPr>
+      <w:r>
+        <w:rPr>
+          <w:lang w:val="ru-RU"/>
+        </w:rPr>
+        <w:t xml:space="preserve">Я </w:t>
+      </w:r>
+      <w:proofErr w:type="gramStart"/>
+      <w:r>
+        <w:rPr>
+          <w:lang w:val="ru-RU"/>
+        </w:rPr>
+        <w:t>проверил</w:t>
+      </w:r>
+      <w:proofErr w:type="gramEnd"/>
+      <w:r>
+        <w:rPr>
+          <w:lang w:val="ru-RU"/>
+        </w:rPr>
+        <w:t xml:space="preserve"> что будет если юзер запустит </w:t>
+      </w:r>
+      <w:r>
+        <w:t>NOP</w:t>
+      </w:r>
+      <w:r>
+        <w:rPr>
+          <w:lang w:val="ru-RU"/>
+        </w:rPr>
+        <w:t xml:space="preserve"> </w:t>
+      </w:r>
+      <w:r>
+        <w:rPr>
+          <w:lang w:val="ru-RU"/>
+        </w:rPr>
+        <w:t xml:space="preserve">для </w:t>
+      </w:r>
+      <w:r>
+        <w:t>y</w:t>
+      </w:r>
+      <w:r>
+        <w:rPr>
+          <w:lang w:val="ru-RU"/>
+        </w:rPr>
+        <w:t xml:space="preserve"> </w:t>
+      </w:r>
+      <w:r>
+        <w:rPr>
+          <w:lang w:val="ru-RU"/>
+        </w:rPr>
+        <w:t>с тремя категориями. Наша</w:t>
+      </w:r>
+      <w:r>
+        <w:rPr>
+          <w:lang w:val="ru-RU"/>
+        </w:rPr>
+        <w:t xml:space="preserve"> </w:t>
+      </w:r>
+      <w:r>
+        <w:rPr>
+          <w:lang w:val="ru-RU"/>
+        </w:rPr>
+        <w:t>команда</w:t>
+      </w:r>
+      <w:r>
+        <w:rPr>
+          <w:lang w:val="ru-RU"/>
+        </w:rPr>
+        <w:t xml:space="preserve"> </w:t>
+      </w:r>
+      <w:r>
+        <w:rPr>
+          <w:lang w:val="ru-RU"/>
+        </w:rPr>
+        <w:t>выдаёт</w:t>
+      </w:r>
+      <w:r>
+        <w:rPr>
+          <w:lang w:val="ru-RU"/>
+        </w:rPr>
+        <w:t xml:space="preserve"> </w:t>
+      </w:r>
+      <w:r>
+        <w:rPr>
+          <w:lang w:val="ru-RU"/>
+        </w:rPr>
+        <w:t>ошибки (см. ниже)</w:t>
+      </w:r>
+      <w:r>
+        <w:rPr>
+          <w:lang w:val="ru-RU"/>
+        </w:rPr>
+        <w:t xml:space="preserve">. </w:t>
+      </w:r>
+      <w:r>
+        <w:rPr>
+          <w:lang w:val="ru-RU"/>
+        </w:rPr>
+        <w:t>В</w:t>
+      </w:r>
+      <w:r>
+        <w:rPr>
+          <w:lang w:val="ru-RU"/>
+        </w:rPr>
+        <w:t xml:space="preserve"> </w:t>
+      </w:r>
+      <w:r>
+        <w:rPr>
+          <w:lang w:val="ru-RU"/>
+        </w:rPr>
+        <w:t>этом</w:t>
+      </w:r>
+      <w:r>
+        <w:rPr>
+          <w:lang w:val="ru-RU"/>
+        </w:rPr>
+        <w:t xml:space="preserve"> </w:t>
+      </w:r>
+      <w:r>
+        <w:rPr>
+          <w:lang w:val="ru-RU"/>
+        </w:rPr>
+        <w:t>случае</w:t>
+      </w:r>
+      <w:r>
+        <w:rPr>
+          <w:lang w:val="ru-RU"/>
+        </w:rPr>
+        <w:t xml:space="preserve"> </w:t>
+      </w:r>
+      <w:r>
+        <w:t>NOP</w:t>
+      </w:r>
+      <w:r>
+        <w:rPr>
+          <w:lang w:val="ru-RU"/>
+        </w:rPr>
+        <w:t xml:space="preserve"> </w:t>
+      </w:r>
+      <w:r>
+        <w:t>reduces</w:t>
+      </w:r>
+      <w:r>
+        <w:rPr>
+          <w:lang w:val="ru-RU"/>
+        </w:rPr>
+        <w:t xml:space="preserve"> </w:t>
+      </w:r>
+      <w:r>
+        <w:t>to</w:t>
+      </w:r>
+      <w:r>
+        <w:rPr>
+          <w:lang w:val="ru-RU"/>
+        </w:rPr>
+        <w:t xml:space="preserve"> </w:t>
+      </w:r>
+      <w:r>
+        <w:t>the</w:t>
+      </w:r>
+      <w:r>
+        <w:rPr>
+          <w:lang w:val="ru-RU"/>
+        </w:rPr>
+        <w:t xml:space="preserve"> </w:t>
+      </w:r>
+      <w:r>
+        <w:t>standard</w:t>
+      </w:r>
+      <w:r>
+        <w:rPr>
+          <w:lang w:val="ru-RU"/>
+        </w:rPr>
+        <w:t xml:space="preserve"> </w:t>
+      </w:r>
+      <w:r>
+        <w:t>OP</w:t>
+      </w:r>
+      <w:r>
+        <w:rPr>
+          <w:lang w:val="ru-RU"/>
+        </w:rPr>
+        <w:t xml:space="preserve"> </w:t>
+      </w:r>
+      <w:r>
+        <w:t>model</w:t>
+      </w:r>
+      <w:r>
+        <w:rPr>
+          <w:lang w:val="ru-RU"/>
+        </w:rPr>
+        <w:t xml:space="preserve">. </w:t>
+      </w:r>
+      <w:r>
+        <w:rPr>
+          <w:lang w:val="ru-RU"/>
+        </w:rPr>
+        <w:t>Предлагаю в этом случае (а также в случае только двух категорий) ничего не оценивать, а просто выдавать сообщение:</w:t>
+      </w:r>
+    </w:p>
+    <w:p>
+      <w:pPr>
+        <w:rPr>
+          <w:lang w:val="ru-RU"/>
+        </w:rPr>
+      </w:pPr>
+    </w:p>
+    <w:p>
+      <w:r>
+        <w:t xml:space="preserve">The dependent variable takes on </w:t>
+      </w:r>
+      <w:r>
+        <w:t>less than four</w:t>
+      </w:r>
+      <w:r>
+        <w:t xml:space="preserve"> discrete values. With only three or two outcome choices the NOP model reduces to the conventional ordered </w:t>
+      </w:r>
+      <w:proofErr w:type="spellStart"/>
+      <w:r>
+        <w:t>probit</w:t>
+      </w:r>
+      <w:proofErr w:type="spellEnd"/>
+      <w:r>
+        <w:t xml:space="preserve"> model. Use the </w:t>
+      </w:r>
+      <w:proofErr w:type="spellStart"/>
+      <w:r>
+        <w:t>oprobit</w:t>
+      </w:r>
+      <w:proofErr w:type="spellEnd"/>
+      <w:r>
+        <w:t xml:space="preserve"> command.</w:t>
+      </w:r>
+    </w:p>
+    <w:p/>
+    <w:p>
+      <w:r>
+        <w:t xml:space="preserve">. </w:t>
+      </w:r>
+      <w:proofErr w:type="spellStart"/>
+      <w:proofErr w:type="gramStart"/>
+      <w:r>
         <w:t>nop</w:t>
       </w:r>
       <w:proofErr w:type="spellEnd"/>
@@ -1281,6 +2233,11 @@
       </w:r>
     </w:p>
     <w:p>
+      <w:pPr>
+        <w:rPr>
+          <w:lang w:val="ru-RU"/>
+        </w:rPr>
+      </w:pPr>
       <w:r>
         <w:rPr>
           <w:lang w:val="ru-RU"/>
@@ -1425,7 +2382,6 @@
     </w:p>
     <w:p>
       <w:r>
-        <w:lastRenderedPageBreak/>
         <w:t xml:space="preserve">Iteration 30:  </w:t>
       </w:r>
       <w:proofErr w:type="gramStart"/>
@@ -1688,13 +2644,7 @@
         <w:t xml:space="preserve"> </w:t>
       </w:r>
       <w:r>
-        <w:t>two strictly</w:t>
-      </w:r>
-      <w:r>
-        <w:t xml:space="preserve"> </w:t>
-      </w:r>
-      <w:r>
-        <w:t>proper scoring rules: the probability, or Brier, score (</w:t>
+        <w:t>two strictly proper scoring rules: the probability, or Brier, score (</w:t>
       </w:r>
       <w:r>
         <w:t>Brier 1950) and ranked probabil</w:t>
@@ -1740,9 +2690,6 @@
         </w:rPr>
       </w:pPr>
       <w:r>
-        <w:rPr>
-          <w:lang w:val="ru-RU"/>
-        </w:rPr>
         <w:t xml:space="preserve"> </w:t>
       </w:r>
       <w:r>
@@ -1977,7 +2924,6 @@
   <w:style w:type="character" w:default="1" w:styleId="DefaultParagraphFont">
     <w:name w:val="Default Paragraph Font"/>
     <w:uiPriority w:val="1"/>
-    <w:semiHidden/>
     <w:unhideWhenUsed/>
   </w:style>
   <w:style w:type="table" w:default="1" w:styleId="TableNormal">
@@ -2000,6 +2946,36 @@
     <w:uiPriority w:val="99"/>
     <w:semiHidden/>
     <w:unhideWhenUsed/>
+  </w:style>
+  <w:style w:type="paragraph" w:styleId="BalloonText">
+    <w:name w:val="Balloon Text"/>
+    <w:basedOn w:val="Normal"/>
+    <w:link w:val="BalloonTextChar"/>
+    <w:uiPriority w:val="99"/>
+    <w:semiHidden/>
+    <w:unhideWhenUsed/>
+    <w:rsid w:val="00DA1AC0"/>
+    <w:pPr>
+      <w:spacing w:after="0" w:line="240" w:lineRule="auto"/>
+    </w:pPr>
+    <w:rPr>
+      <w:rFonts w:ascii="Tahoma" w:hAnsi="Tahoma" w:cs="Tahoma"/>
+      <w:sz w:val="16"/>
+      <w:szCs w:val="16"/>
+    </w:rPr>
+  </w:style>
+  <w:style w:type="character" w:customStyle="1" w:styleId="BalloonTextChar">
+    <w:name w:val="Balloon Text Char"/>
+    <w:basedOn w:val="DefaultParagraphFont"/>
+    <w:link w:val="BalloonText"/>
+    <w:uiPriority w:val="99"/>
+    <w:semiHidden/>
+    <w:rsid w:val="00DA1AC0"/>
+    <w:rPr>
+      <w:rFonts w:ascii="Tahoma" w:hAnsi="Tahoma" w:cs="Tahoma"/>
+      <w:sz w:val="16"/>
+      <w:szCs w:val="16"/>
+    </w:rPr>
   </w:style>
 </w:styles>
 </file>
@@ -2167,7 +3143,6 @@
   <w:style w:type="character" w:default="1" w:styleId="DefaultParagraphFont">
     <w:name w:val="Default Paragraph Font"/>
     <w:uiPriority w:val="1"/>
-    <w:semiHidden/>
     <w:unhideWhenUsed/>
   </w:style>
   <w:style w:type="table" w:default="1" w:styleId="TableNormal">
@@ -2190,6 +3165,36 @@
     <w:uiPriority w:val="99"/>
     <w:semiHidden/>
     <w:unhideWhenUsed/>
+  </w:style>
+  <w:style w:type="paragraph" w:styleId="BalloonText">
+    <w:name w:val="Balloon Text"/>
+    <w:basedOn w:val="Normal"/>
+    <w:link w:val="BalloonTextChar"/>
+    <w:uiPriority w:val="99"/>
+    <w:semiHidden/>
+    <w:unhideWhenUsed/>
+    <w:rsid w:val="00DA1AC0"/>
+    <w:pPr>
+      <w:spacing w:after="0" w:line="240" w:lineRule="auto"/>
+    </w:pPr>
+    <w:rPr>
+      <w:rFonts w:ascii="Tahoma" w:hAnsi="Tahoma" w:cs="Tahoma"/>
+      <w:sz w:val="16"/>
+      <w:szCs w:val="16"/>
+    </w:rPr>
+  </w:style>
+  <w:style w:type="character" w:customStyle="1" w:styleId="BalloonTextChar">
+    <w:name w:val="Balloon Text Char"/>
+    <w:basedOn w:val="DefaultParagraphFont"/>
+    <w:link w:val="BalloonText"/>
+    <w:uiPriority w:val="99"/>
+    <w:semiHidden/>
+    <w:rsid w:val="00DA1AC0"/>
+    <w:rPr>
+      <w:rFonts w:ascii="Tahoma" w:hAnsi="Tahoma" w:cs="Tahoma"/>
+      <w:sz w:val="16"/>
+      <w:szCs w:val="16"/>
+    </w:rPr>
   </w:style>
 </w:styles>
 </file>

</xml_diff>